<commit_message>
ajustes en el formulario de firma y en el listado de las obras
</commit_message>
<xml_diff>
--- a/CINETRAMITE_NET/Application_final_version_code/modelos_cartas/Formulario_Producto_2023_V2.docx
+++ b/CINETRAMITE_NET/Application_final_version_code/modelos_cartas/Formulario_Producto_2023_V2.docx
@@ -3,7 +3,75 @@
 <w:document xmlns:wpc="http://schemas.microsoft.com/office/word/2010/wordprocessingCanvas" xmlns:cx="http://schemas.microsoft.com/office/drawing/2014/chartex" xmlns:cx1="http://schemas.microsoft.com/office/drawing/2015/9/8/chartex" xmlns:cx2="http://schemas.microsoft.com/office/drawing/2015/10/21/chartex" xmlns:cx3="http://schemas.microsoft.com/office/drawing/2016/5/9/chartex" xmlns:cx4="http://schemas.microsoft.com/office/drawing/2016/5/10/chartex" xmlns:cx5="http://schemas.microsoft.com/office/drawing/2016/5/11/chartex" xmlns:cx6="http://schemas.microsoft.com/office/drawing/2016/5/12/chartex" xmlns:cx7="http://schemas.microsoft.com/office/drawing/2016/5/13/chartex" xmlns:cx8="http://schemas.microsoft.com/office/drawing/2016/5/14/chartex" xmlns:mc="http://schemas.openxmlformats.org/markup-compatibility/2006" xmlns:aink="http://schemas.microsoft.com/office/drawing/2016/ink" xmlns:am3d="http://schemas.microsoft.com/office/drawing/2017/model3d" xmlns:o="urn:schemas-microsoft-com:office:office" xmlns:oel="http://schemas.microsoft.com/office/2019/extlst" xmlns:r="http://schemas.openxmlformats.org/officeDocument/2006/relationships" xmlns:m="http://schemas.openxmlformats.org/officeDocument/2006/math" xmlns:v="urn:schemas-microsoft-com:vml" xmlns:wp14="http://schemas.microsoft.com/office/word/2010/wordprocessingDrawing" xmlns:wp="http://schemas.openxmlformats.org/drawingml/2006/wordprocessingDrawing" xmlns:w10="urn:schemas-microsoft-com:office:word" xmlns:w="http://schemas.openxmlformats.org/wordprocessingml/2006/main" xmlns:w14="http://schemas.microsoft.com/office/word/2010/wordml" xmlns:w15="http://schemas.microsoft.com/office/word/2012/wordml" xmlns:w16cex="http://schemas.microsoft.com/office/word/2018/wordml/cex" xmlns:w16cid="http://schemas.microsoft.com/office/word/2016/wordml/cid" xmlns:w16="http://schemas.microsoft.com/office/word/2018/wordml" xmlns:w16sdtdh="http://schemas.microsoft.com/office/word/2020/wordml/sdtdatahash" xmlns:w16se="http://schemas.microsoft.com/office/word/2015/wordml/symex" xmlns:wpg="http://schemas.microsoft.com/office/word/2010/wordprocessingGroup" xmlns:wpi="http://schemas.microsoft.com/office/word/2010/wordprocessingInk" xmlns:wne="http://schemas.microsoft.com/office/word/2006/wordml" xmlns:wps="http://schemas.microsoft.com/office/word/2010/wordprocessingShape" mc:Ignorable="w14 w15 w16se w16cid w16 w16cex w16sdtdh wp14">
   <w:body>
     <w:p/>
-    <w:p/>
+    <w:p>
+      <w:r>
+        <w:rPr>
+          <w:noProof/>
+        </w:rPr>
+        <w:drawing>
+          <wp:anchor distT="0" distB="0" distL="114300" distR="114300" simplePos="0" relativeHeight="251658752" behindDoc="1" locked="0" layoutInCell="1" allowOverlap="1" wp14:anchorId="794C99CC" wp14:editId="51C8FA75">
+            <wp:simplePos x="0" y="0"/>
+            <wp:positionH relativeFrom="column">
+              <wp:posOffset>279400</wp:posOffset>
+            </wp:positionH>
+            <wp:positionV relativeFrom="paragraph">
+              <wp:posOffset>166370</wp:posOffset>
+            </wp:positionV>
+            <wp:extent cx="1857375" cy="522450"/>
+            <wp:effectExtent l="0" t="0" r="0" b="0"/>
+            <wp:wrapNone/>
+            <wp:docPr id="1029269829" name="Imagen 1" descr="Ministerio de Cultura"/>
+            <wp:cNvGraphicFramePr>
+              <a:graphicFrameLocks xmlns:a="http://schemas.openxmlformats.org/drawingml/2006/main" noChangeAspect="1"/>
+            </wp:cNvGraphicFramePr>
+            <a:graphic xmlns:a="http://schemas.openxmlformats.org/drawingml/2006/main">
+              <a:graphicData uri="http://schemas.openxmlformats.org/drawingml/2006/picture">
+                <pic:pic xmlns:pic="http://schemas.openxmlformats.org/drawingml/2006/picture">
+                  <pic:nvPicPr>
+                    <pic:cNvPr id="0" name="Picture 1" descr="Ministerio de Cultura"/>
+                    <pic:cNvPicPr>
+                      <a:picLocks noChangeAspect="1" noChangeArrowheads="1"/>
+                    </pic:cNvPicPr>
+                  </pic:nvPicPr>
+                  <pic:blipFill>
+                    <a:blip r:embed="rId6">
+                      <a:extLst>
+                        <a:ext uri="{28A0092B-C50C-407E-A947-70E740481C1C}">
+                          <a14:useLocalDpi xmlns:a14="http://schemas.microsoft.com/office/drawing/2010/main" val="0"/>
+                        </a:ext>
+                      </a:extLst>
+                    </a:blip>
+                    <a:srcRect/>
+                    <a:stretch>
+                      <a:fillRect/>
+                    </a:stretch>
+                  </pic:blipFill>
+                  <pic:spPr bwMode="auto">
+                    <a:xfrm>
+                      <a:off x="0" y="0"/>
+                      <a:ext cx="1857375" cy="522450"/>
+                    </a:xfrm>
+                    <a:prstGeom prst="rect">
+                      <a:avLst/>
+                    </a:prstGeom>
+                    <a:noFill/>
+                    <a:ln>
+                      <a:noFill/>
+                    </a:ln>
+                  </pic:spPr>
+                </pic:pic>
+              </a:graphicData>
+            </a:graphic>
+            <wp14:sizeRelH relativeFrom="margin">
+              <wp14:pctWidth>0</wp14:pctWidth>
+            </wp14:sizeRelH>
+            <wp14:sizeRelV relativeFrom="margin">
+              <wp14:pctHeight>0</wp14:pctHeight>
+            </wp14:sizeRelV>
+          </wp:anchor>
+        </w:drawing>
+      </w:r>
+    </w:p>
     <w:tbl>
       <w:tblPr>
         <w:tblStyle w:val="TableNormal"/>
@@ -41,67 +109,6 @@
                 <w:sz w:val="20"/>
               </w:rPr>
             </w:pPr>
-            <w:r>
-              <w:rPr>
-                <w:noProof/>
-              </w:rPr>
-              <w:drawing>
-                <wp:anchor distT="0" distB="0" distL="114300" distR="114300" simplePos="0" relativeHeight="251658240" behindDoc="1" locked="0" layoutInCell="1" allowOverlap="1" wp14:anchorId="362A0CF9" wp14:editId="7A6F6AFA">
-                  <wp:simplePos x="0" y="0"/>
-                  <wp:positionH relativeFrom="column">
-                    <wp:posOffset>171450</wp:posOffset>
-                  </wp:positionH>
-                  <wp:positionV relativeFrom="paragraph">
-                    <wp:posOffset>46990</wp:posOffset>
-                  </wp:positionV>
-                  <wp:extent cx="2019300" cy="381000"/>
-                  <wp:effectExtent l="0" t="0" r="0" b="0"/>
-                  <wp:wrapNone/>
-                  <wp:docPr id="1772041526" name="Imagen 1" descr="Dibujo con letras&#10;&#10;Descripción generada automáticamente con confianza media"/>
-                  <wp:cNvGraphicFramePr>
-                    <a:graphicFrameLocks xmlns:a="http://schemas.openxmlformats.org/drawingml/2006/main" noChangeAspect="1"/>
-                  </wp:cNvGraphicFramePr>
-                  <a:graphic xmlns:a="http://schemas.openxmlformats.org/drawingml/2006/main">
-                    <a:graphicData uri="http://schemas.openxmlformats.org/drawingml/2006/picture">
-                      <pic:pic xmlns:pic="http://schemas.openxmlformats.org/drawingml/2006/picture">
-                        <pic:nvPicPr>
-                          <pic:cNvPr id="1772041526" name="Imagen 1" descr="Dibujo con letras&#10;&#10;Descripción generada automáticamente con confianza media"/>
-                          <pic:cNvPicPr/>
-                        </pic:nvPicPr>
-                        <pic:blipFill rotWithShape="1">
-                          <a:blip r:embed="rId6">
-                            <a:extLst>
-                              <a:ext uri="{28A0092B-C50C-407E-A947-70E740481C1C}">
-                                <a14:useLocalDpi xmlns:a14="http://schemas.microsoft.com/office/drawing/2010/main" val="0"/>
-                              </a:ext>
-                            </a:extLst>
-                          </a:blip>
-                          <a:srcRect t="17045" r="-52" b="14772"/>
-                          <a:stretch/>
-                        </pic:blipFill>
-                        <pic:spPr bwMode="auto">
-                          <a:xfrm>
-                            <a:off x="0" y="0"/>
-                            <a:ext cx="2019300" cy="381000"/>
-                          </a:xfrm>
-                          <a:prstGeom prst="rect">
-                            <a:avLst/>
-                          </a:prstGeom>
-                          <a:ln>
-                            <a:noFill/>
-                          </a:ln>
-                          <a:extLst>
-                            <a:ext uri="{53640926-AAD7-44D8-BBD7-CCE9431645EC}">
-                              <a14:shadowObscured xmlns:a14="http://schemas.microsoft.com/office/drawing/2010/main"/>
-                            </a:ext>
-                          </a:extLst>
-                        </pic:spPr>
-                      </pic:pic>
-                    </a:graphicData>
-                  </a:graphic>
-                </wp:anchor>
-              </w:drawing>
-            </w:r>
           </w:p>
         </w:tc>
         <w:tc>
@@ -1301,11 +1308,9 @@
         <w:gridCol w:w="426"/>
         <w:gridCol w:w="850"/>
         <w:gridCol w:w="425"/>
-        <w:gridCol w:w="1418"/>
-        <w:gridCol w:w="1417"/>
-        <w:gridCol w:w="284"/>
-        <w:gridCol w:w="1984"/>
-        <w:gridCol w:w="1843"/>
+        <w:gridCol w:w="1134"/>
+        <w:gridCol w:w="1701"/>
+        <w:gridCol w:w="4111"/>
       </w:tblGrid>
       <w:tr>
         <w:trPr>
@@ -1314,7 +1319,7 @@
         <w:tc>
           <w:tcPr>
             <w:tcW w:w="9661" w:type="dxa"/>
-            <w:gridSpan w:val="9"/>
+            <w:gridSpan w:val="7"/>
             <w:tcBorders>
               <w:top w:val="single" w:sz="4" w:space="0" w:color="A6A6A6" w:themeColor="background1" w:themeShade="A6"/>
               <w:left w:val="single" w:sz="4" w:space="0" w:color="A6A6A6" w:themeColor="background1" w:themeShade="A6"/>
@@ -1392,7 +1397,7 @@
         <w:tc>
           <w:tcPr>
             <w:tcW w:w="8221" w:type="dxa"/>
-            <w:gridSpan w:val="7"/>
+            <w:gridSpan w:val="5"/>
             <w:tcBorders>
               <w:top w:val="single" w:sz="4" w:space="0" w:color="A6A6A6" w:themeColor="background1" w:themeShade="A6"/>
               <w:left w:val="single" w:sz="4" w:space="0" w:color="A6A6A6" w:themeColor="background1" w:themeShade="A6"/>
@@ -1476,13 +1481,13 @@
                 <w:sz w:val="20"/>
                 <w:szCs w:val="20"/>
               </w:rPr>
-              <w:t>Etapa</w:t>
-            </w:r>
-          </w:p>
-        </w:tc>
-        <w:tc>
-          <w:tcPr>
-            <w:tcW w:w="1843" w:type="dxa"/>
+              <w:t>Género</w:t>
+            </w:r>
+          </w:p>
+        </w:tc>
+        <w:tc>
+          <w:tcPr>
+            <w:tcW w:w="1559" w:type="dxa"/>
             <w:gridSpan w:val="2"/>
             <w:tcBorders>
               <w:top w:val="single" w:sz="4" w:space="0" w:color="D9D9D9" w:themeColor="background1" w:themeShade="D9"/>
@@ -1507,29 +1512,36 @@
               <w:rPr>
                 <w:rFonts w:ascii="Work Sans" w:hAnsi="Work Sans"/>
                 <w:b/>
+                <w:sz w:val="20"/>
+                <w:szCs w:val="20"/>
+              </w:rPr>
+              <w:t>Tipo</w:t>
+            </w:r>
+          </w:p>
+        </w:tc>
+        <w:tc>
+          <w:tcPr>
+            <w:tcW w:w="1701" w:type="dxa"/>
+            <w:tcBorders>
+              <w:top w:val="single" w:sz="4" w:space="0" w:color="D9D9D9" w:themeColor="background1" w:themeShade="D9"/>
+              <w:left w:val="single" w:sz="4" w:space="0" w:color="A6A6A6" w:themeColor="background1" w:themeShade="A6"/>
+              <w:bottom w:val="single" w:sz="4" w:space="0" w:color="D9D9D9" w:themeColor="background1" w:themeShade="D9"/>
+              <w:right w:val="single" w:sz="4" w:space="0" w:color="A6A6A6" w:themeColor="background1" w:themeShade="A6"/>
+            </w:tcBorders>
+          </w:tcPr>
+          <w:p>
+            <w:pPr>
+              <w:spacing w:before="50" w:line="240" w:lineRule="exact"/>
+              <w:ind w:left="39"/>
+              <w:rPr>
+                <w:rFonts w:ascii="Work Sans" w:hAnsi="Work Sans"/>
+                <w:b/>
                 <w:bCs/>
                 <w:sz w:val="20"/>
                 <w:szCs w:val="20"/>
               </w:rPr>
-              <w:t>Género</w:t>
-            </w:r>
-          </w:p>
-        </w:tc>
-        <w:tc>
-          <w:tcPr>
-            <w:tcW w:w="1701" w:type="dxa"/>
-            <w:gridSpan w:val="2"/>
-            <w:tcBorders>
-              <w:top w:val="single" w:sz="4" w:space="0" w:color="D9D9D9" w:themeColor="background1" w:themeShade="D9"/>
-              <w:left w:val="single" w:sz="4" w:space="0" w:color="A6A6A6" w:themeColor="background1" w:themeShade="A6"/>
-              <w:bottom w:val="single" w:sz="4" w:space="0" w:color="D9D9D9" w:themeColor="background1" w:themeShade="D9"/>
-              <w:right w:val="single" w:sz="4" w:space="0" w:color="A6A6A6" w:themeColor="background1" w:themeShade="A6"/>
-            </w:tcBorders>
-          </w:tcPr>
-          <w:p>
-            <w:pPr>
-              <w:spacing w:before="50" w:line="240" w:lineRule="exact"/>
-              <w:ind w:left="39"/>
+            </w:pPr>
+            <w:r>
               <w:rPr>
                 <w:rFonts w:ascii="Work Sans" w:hAnsi="Work Sans"/>
                 <w:b/>
@@ -1537,55 +1549,13 @@
                 <w:sz w:val="20"/>
                 <w:szCs w:val="20"/>
               </w:rPr>
-            </w:pPr>
-            <w:r>
-              <w:rPr>
-                <w:rFonts w:ascii="Work Sans" w:hAnsi="Work Sans"/>
-                <w:b/>
-                <w:sz w:val="20"/>
-                <w:szCs w:val="20"/>
-              </w:rPr>
-              <w:t>Tipo</w:t>
-            </w:r>
-          </w:p>
-        </w:tc>
-        <w:tc>
-          <w:tcPr>
-            <w:tcW w:w="1984" w:type="dxa"/>
-            <w:tcBorders>
-              <w:top w:val="single" w:sz="4" w:space="0" w:color="D9D9D9" w:themeColor="background1" w:themeShade="D9"/>
-              <w:left w:val="single" w:sz="4" w:space="0" w:color="A6A6A6" w:themeColor="background1" w:themeShade="A6"/>
-              <w:bottom w:val="single" w:sz="4" w:space="0" w:color="D9D9D9" w:themeColor="background1" w:themeShade="D9"/>
-              <w:right w:val="single" w:sz="4" w:space="0" w:color="A6A6A6" w:themeColor="background1" w:themeShade="A6"/>
-            </w:tcBorders>
-          </w:tcPr>
-          <w:p>
-            <w:pPr>
-              <w:spacing w:before="50" w:line="240" w:lineRule="exact"/>
-              <w:ind w:left="39"/>
-              <w:rPr>
-                <w:rFonts w:ascii="Work Sans" w:hAnsi="Work Sans"/>
-                <w:b/>
-                <w:bCs/>
-                <w:sz w:val="20"/>
-                <w:szCs w:val="20"/>
-              </w:rPr>
-            </w:pPr>
-            <w:r>
-              <w:rPr>
-                <w:rFonts w:ascii="Work Sans" w:hAnsi="Work Sans"/>
-                <w:b/>
-                <w:bCs/>
-                <w:sz w:val="20"/>
-                <w:szCs w:val="20"/>
-              </w:rPr>
               <w:t>Duración</w:t>
             </w:r>
           </w:p>
         </w:tc>
         <w:tc>
           <w:tcPr>
-            <w:tcW w:w="1843" w:type="dxa"/>
+            <w:tcW w:w="4111" w:type="dxa"/>
             <w:tcBorders>
               <w:top w:val="single" w:sz="4" w:space="0" w:color="D9D9D9" w:themeColor="background1" w:themeShade="D9"/>
               <w:left w:val="single" w:sz="4" w:space="0" w:color="A6A6A6" w:themeColor="background1" w:themeShade="A6"/>
@@ -1650,21 +1620,19 @@
                 <w:szCs w:val="20"/>
               </w:rPr>
             </w:pPr>
-            <w:proofErr w:type="spellStart"/>
-            <w:r>
-              <w:rPr>
-                <w:rFonts w:ascii="Work Sans" w:hAnsi="Work Sans"/>
-                <w:sz w:val="20"/>
-                <w:szCs w:val="20"/>
-              </w:rPr>
-              <w:t>xxxxxx</w:t>
-            </w:r>
-            <w:proofErr w:type="spellEnd"/>
-          </w:p>
-        </w:tc>
-        <w:tc>
-          <w:tcPr>
-            <w:tcW w:w="1843" w:type="dxa"/>
+            <w:r>
+              <w:rPr>
+                <w:rFonts w:ascii="Work Sans" w:hAnsi="Work Sans"/>
+                <w:sz w:val="20"/>
+                <w:szCs w:val="20"/>
+              </w:rPr>
+              <w:t>@@GENERO</w:t>
+            </w:r>
+          </w:p>
+        </w:tc>
+        <w:tc>
+          <w:tcPr>
+            <w:tcW w:w="1559" w:type="dxa"/>
             <w:gridSpan w:val="2"/>
             <w:tcBorders>
               <w:top w:val="single" w:sz="4" w:space="0" w:color="D9D9D9" w:themeColor="background1" w:themeShade="D9"/>
@@ -1686,17 +1654,17 @@
             <w:r>
               <w:rPr>
                 <w:rFonts w:ascii="Work Sans" w:hAnsi="Work Sans"/>
-                <w:sz w:val="20"/>
-                <w:szCs w:val="20"/>
-              </w:rPr>
-              <w:t>@@GENERO</w:t>
+                <w:bCs/>
+                <w:sz w:val="20"/>
+                <w:szCs w:val="20"/>
+              </w:rPr>
+              <w:t>@@TIPO</w:t>
             </w:r>
           </w:p>
         </w:tc>
         <w:tc>
           <w:tcPr>
             <w:tcW w:w="1701" w:type="dxa"/>
-            <w:gridSpan w:val="2"/>
             <w:tcBorders>
               <w:top w:val="single" w:sz="4" w:space="0" w:color="D9D9D9" w:themeColor="background1" w:themeShade="D9"/>
               <w:left w:val="single" w:sz="4" w:space="0" w:color="A6A6A6" w:themeColor="background1" w:themeShade="A6"/>
@@ -1717,37 +1685,6 @@
             <w:r>
               <w:rPr>
                 <w:rFonts w:ascii="Work Sans" w:hAnsi="Work Sans"/>
-                <w:bCs/>
-                <w:sz w:val="20"/>
-                <w:szCs w:val="20"/>
-              </w:rPr>
-              <w:t>@@TIPO</w:t>
-            </w:r>
-          </w:p>
-        </w:tc>
-        <w:tc>
-          <w:tcPr>
-            <w:tcW w:w="1984" w:type="dxa"/>
-            <w:tcBorders>
-              <w:top w:val="single" w:sz="4" w:space="0" w:color="D9D9D9" w:themeColor="background1" w:themeShade="D9"/>
-              <w:left w:val="single" w:sz="4" w:space="0" w:color="A6A6A6" w:themeColor="background1" w:themeShade="A6"/>
-              <w:bottom w:val="single" w:sz="4" w:space="0" w:color="D9D9D9" w:themeColor="background1" w:themeShade="D9"/>
-              <w:right w:val="single" w:sz="4" w:space="0" w:color="A6A6A6" w:themeColor="background1" w:themeShade="A6"/>
-            </w:tcBorders>
-          </w:tcPr>
-          <w:p>
-            <w:pPr>
-              <w:spacing w:before="50" w:line="240" w:lineRule="exact"/>
-              <w:ind w:left="39"/>
-              <w:rPr>
-                <w:rFonts w:ascii="Work Sans" w:hAnsi="Work Sans"/>
-                <w:sz w:val="20"/>
-                <w:szCs w:val="20"/>
-              </w:rPr>
-            </w:pPr>
-            <w:r>
-              <w:rPr>
-                <w:rFonts w:ascii="Work Sans" w:hAnsi="Work Sans"/>
                 <w:sz w:val="20"/>
                 <w:szCs w:val="20"/>
               </w:rPr>
@@ -1757,7 +1694,7 @@
         </w:tc>
         <w:tc>
           <w:tcPr>
-            <w:tcW w:w="1843" w:type="dxa"/>
+            <w:tcW w:w="4111" w:type="dxa"/>
             <w:tcBorders>
               <w:top w:val="single" w:sz="4" w:space="0" w:color="D9D9D9" w:themeColor="background1" w:themeShade="D9"/>
               <w:left w:val="single" w:sz="4" w:space="0" w:color="A6A6A6" w:themeColor="background1" w:themeShade="A6"/>
@@ -1865,7 +1802,6 @@
         <w:tc>
           <w:tcPr>
             <w:tcW w:w="4111" w:type="dxa"/>
-            <w:gridSpan w:val="3"/>
             <w:tcBorders>
               <w:top w:val="single" w:sz="4" w:space="0" w:color="D9D9D9" w:themeColor="background1" w:themeShade="D9"/>
               <w:left w:val="single" w:sz="4" w:space="0" w:color="A6A6A6" w:themeColor="background1" w:themeShade="A6"/>
@@ -1979,7 +1915,6 @@
         <w:tc>
           <w:tcPr>
             <w:tcW w:w="4111" w:type="dxa"/>
-            <w:gridSpan w:val="3"/>
             <w:tcBorders>
               <w:top w:val="single" w:sz="4" w:space="0" w:color="D9D9D9" w:themeColor="background1" w:themeShade="D9"/>
               <w:left w:val="single" w:sz="4" w:space="0" w:color="A6A6A6" w:themeColor="background1" w:themeShade="A6"/>
@@ -2052,7 +1987,7 @@
         <w:tc>
           <w:tcPr>
             <w:tcW w:w="6946" w:type="dxa"/>
-            <w:gridSpan w:val="5"/>
+            <w:gridSpan w:val="3"/>
             <w:tcBorders>
               <w:top w:val="single" w:sz="4" w:space="0" w:color="D9D9D9" w:themeColor="background1" w:themeShade="D9"/>
               <w:left w:val="single" w:sz="4" w:space="0" w:color="A6A6A6" w:themeColor="background1" w:themeShade="A6"/>
@@ -2123,7 +2058,7 @@
         <w:tc>
           <w:tcPr>
             <w:tcW w:w="6946" w:type="dxa"/>
-            <w:gridSpan w:val="5"/>
+            <w:gridSpan w:val="3"/>
             <w:tcBorders>
               <w:top w:val="single" w:sz="4" w:space="0" w:color="D9D9D9" w:themeColor="background1" w:themeShade="D9"/>
               <w:left w:val="single" w:sz="4" w:space="0" w:color="A6A6A6" w:themeColor="background1" w:themeShade="A6"/>
@@ -2190,7 +2125,7 @@
         <w:tc>
           <w:tcPr>
             <w:tcW w:w="8647" w:type="dxa"/>
-            <w:gridSpan w:val="8"/>
+            <w:gridSpan w:val="6"/>
             <w:tcBorders>
               <w:top w:val="single" w:sz="4" w:space="0" w:color="D9D9D9" w:themeColor="background1" w:themeShade="D9"/>
               <w:left w:val="single" w:sz="4" w:space="0" w:color="A6A6A6" w:themeColor="background1" w:themeShade="A6"/>
@@ -2485,19 +2420,6 @@
           <w:p>
             <w:pPr>
               <w:spacing w:before="50" w:line="240" w:lineRule="exact"/>
-              <w:ind w:left="40"/>
-              <w:rPr>
-                <w:rFonts w:ascii="Work Sans" w:hAnsi="Work Sans"/>
-                <w:b/>
-                <w:sz w:val="18"/>
-                <w:szCs w:val="16"/>
-              </w:rPr>
-            </w:pPr>
-          </w:p>
-          <w:p>
-            <w:pPr>
-              <w:spacing w:before="50" w:line="240" w:lineRule="exact"/>
-              <w:ind w:left="40"/>
               <w:rPr>
                 <w:rFonts w:ascii="Work Sans" w:hAnsi="Work Sans"/>
                 <w:b/>

</xml_diff>